<commit_message>
Revert "Update Relatório_ TP1_IIA.docx"
This reverts commit e4bf73f6c035d002825c83b828a0e9c69a98f5c5.
</commit_message>
<xml_diff>
--- a/Relatório_ TP1_IIA.docx
+++ b/Relatório_ TP1_IIA.docx
@@ -152,28 +152,7 @@
           <w:sz w:val="28"/>
           <w:szCs w:val="28"/>
         </w:rPr>
-        <w:t xml:space="preserve">André </w:t>
-      </w:r>
-      <w:r>
-        <w:rPr>
-          <w:sz w:val="28"/>
-          <w:szCs w:val="28"/>
-        </w:rPr>
-        <w:t xml:space="preserve">Maltez </w:t>
-      </w:r>
-      <w:r>
-        <w:rPr>
-          <w:sz w:val="28"/>
-          <w:szCs w:val="28"/>
-        </w:rPr>
-        <w:t>Nunes -2023</w:t>
-      </w:r>
-      <w:r>
-        <w:rPr>
-          <w:sz w:val="28"/>
-          <w:szCs w:val="28"/>
-        </w:rPr>
-        <w:t>145292</w:t>
+        <w:t>André Nunes -2023</w:t>
       </w:r>
     </w:p>
     <w:p>
@@ -295,13 +274,7 @@
     <w:sdt>
       <w:sdtPr>
         <w:rPr>
-          <w:rFonts w:asciiTheme="minorHAnsi" w:eastAsiaTheme="minorHAnsi" w:hAnsiTheme="minorHAnsi" w:cstheme="minorBidi"/>
-          <w:color w:val="auto"/>
-          <w:kern w:val="2"/>
-          <w:sz w:val="24"/>
-          <w:szCs w:val="24"/>
-          <w:lang w:val="pt-BR" w:eastAsia="en-US"/>
-          <w14:ligatures w14:val="standardContextual"/>
+          <w:lang w:val="pt-BR"/>
         </w:rPr>
         <w:id w:val="1005631728"/>
         <w:docPartObj>
@@ -311,16 +284,21 @@
       </w:sdtPr>
       <w:sdtEndPr>
         <w:rPr>
+          <w:rFonts w:asciiTheme="minorHAnsi" w:eastAsiaTheme="minorHAnsi" w:hAnsiTheme="minorHAnsi" w:cstheme="minorBidi"/>
           <w:b/>
           <w:bCs/>
+          <w:color w:val="auto"/>
+          <w:kern w:val="2"/>
           <w:sz w:val="26"/>
           <w:szCs w:val="26"/>
+          <w:lang w:eastAsia="en-US"/>
+          <w14:ligatures w14:val="standardContextual"/>
         </w:rPr>
       </w:sdtEndPr>
       <w:sdtContent>
         <w:p>
           <w:pPr>
-            <w:pStyle w:val="TOCHeading"/>
+            <w:pStyle w:val="CabealhodoSumrio"/>
           </w:pPr>
           <w:r>
             <w:rPr>
@@ -331,7 +309,7 @@
         </w:p>
         <w:p>
           <w:pPr>
-            <w:pStyle w:val="TOC1"/>
+            <w:pStyle w:val="Sumrio1"/>
             <w:tabs>
               <w:tab w:val="right" w:leader="dot" w:pos="8494"/>
             </w:tabs>
@@ -465,7 +443,7 @@
         </w:p>
         <w:p>
           <w:pPr>
-            <w:pStyle w:val="TOC1"/>
+            <w:pStyle w:val="Sumrio1"/>
             <w:tabs>
               <w:tab w:val="right" w:leader="dot" w:pos="8494"/>
             </w:tabs>
@@ -572,7 +550,7 @@
         </w:p>
         <w:p>
           <w:pPr>
-            <w:pStyle w:val="TOC2"/>
+            <w:pStyle w:val="Sumrio2"/>
             <w:tabs>
               <w:tab w:val="right" w:leader="dot" w:pos="8494"/>
             </w:tabs>
@@ -679,7 +657,7 @@
         </w:p>
         <w:p>
           <w:pPr>
-            <w:pStyle w:val="TOC2"/>
+            <w:pStyle w:val="Sumrio2"/>
             <w:tabs>
               <w:tab w:val="right" w:leader="dot" w:pos="8494"/>
             </w:tabs>
@@ -786,7 +764,7 @@
         </w:p>
         <w:p>
           <w:pPr>
-            <w:pStyle w:val="TOC2"/>
+            <w:pStyle w:val="Sumrio2"/>
             <w:tabs>
               <w:tab w:val="right" w:leader="dot" w:pos="8494"/>
             </w:tabs>
@@ -893,7 +871,7 @@
         </w:p>
         <w:p>
           <w:pPr>
-            <w:pStyle w:val="TOC2"/>
+            <w:pStyle w:val="Sumrio2"/>
             <w:tabs>
               <w:tab w:val="right" w:leader="dot" w:pos="8494"/>
             </w:tabs>
@@ -1000,7 +978,7 @@
         </w:p>
         <w:p>
           <w:pPr>
-            <w:pStyle w:val="TOC1"/>
+            <w:pStyle w:val="Sumrio1"/>
             <w:tabs>
               <w:tab w:val="right" w:leader="dot" w:pos="8494"/>
             </w:tabs>
@@ -1107,7 +1085,7 @@
         </w:p>
         <w:p>
           <w:pPr>
-            <w:pStyle w:val="TOC1"/>
+            <w:pStyle w:val="Sumrio1"/>
             <w:tabs>
               <w:tab w:val="right" w:leader="dot" w:pos="8494"/>
             </w:tabs>
@@ -1214,7 +1192,7 @@
         </w:p>
         <w:p>
           <w:pPr>
-            <w:pStyle w:val="TOC1"/>
+            <w:pStyle w:val="Sumrio1"/>
             <w:tabs>
               <w:tab w:val="right" w:leader="dot" w:pos="8494"/>
             </w:tabs>
@@ -1343,7 +1321,7 @@
     </w:sdt>
     <w:p>
       <w:pPr>
-        <w:pStyle w:val="Heading1"/>
+        <w:pStyle w:val="Ttulo1"/>
         <w:rPr>
           <w:color w:val="000000" w:themeColor="text1"/>
         </w:rPr>
@@ -1359,7 +1337,7 @@
     </w:p>
     <w:p>
       <w:pPr>
-        <w:pStyle w:val="Heading1"/>
+        <w:pStyle w:val="Ttulo1"/>
         <w:rPr>
           <w:color w:val="000000" w:themeColor="text1"/>
         </w:rPr>
@@ -1375,7 +1353,7 @@
     </w:p>
     <w:p>
       <w:pPr>
-        <w:pStyle w:val="Heading2"/>
+        <w:pStyle w:val="Ttulo2"/>
         <w:rPr>
           <w:color w:val="000000" w:themeColor="text1"/>
         </w:rPr>
@@ -1391,7 +1369,7 @@
     </w:p>
     <w:p>
       <w:pPr>
-        <w:pStyle w:val="Heading2"/>
+        <w:pStyle w:val="Ttulo2"/>
         <w:rPr>
           <w:color w:val="000000" w:themeColor="text1"/>
         </w:rPr>
@@ -1407,7 +1385,7 @@
     </w:p>
     <w:p>
       <w:pPr>
-        <w:pStyle w:val="Heading2"/>
+        <w:pStyle w:val="Ttulo2"/>
         <w:rPr>
           <w:color w:val="000000" w:themeColor="text1"/>
         </w:rPr>
@@ -1423,7 +1401,7 @@
     </w:p>
     <w:p>
       <w:pPr>
-        <w:pStyle w:val="Heading2"/>
+        <w:pStyle w:val="Ttulo2"/>
         <w:rPr>
           <w:color w:val="000000" w:themeColor="text1"/>
         </w:rPr>
@@ -1446,7 +1424,7 @@
     </w:p>
     <w:p>
       <w:pPr>
-        <w:pStyle w:val="Heading1"/>
+        <w:pStyle w:val="Ttulo1"/>
         <w:rPr>
           <w:color w:val="000000" w:themeColor="text1"/>
         </w:rPr>
@@ -1462,7 +1440,7 @@
     </w:p>
     <w:p>
       <w:pPr>
-        <w:pStyle w:val="Heading1"/>
+        <w:pStyle w:val="Ttulo1"/>
         <w:rPr>
           <w:color w:val="000000" w:themeColor="text1"/>
         </w:rPr>
@@ -1478,7 +1456,7 @@
     </w:p>
     <w:p>
       <w:pPr>
-        <w:pStyle w:val="Heading1"/>
+        <w:pStyle w:val="Ttulo1"/>
         <w:rPr>
           <w:color w:val="000000" w:themeColor="text1"/>
         </w:rPr>
@@ -1903,11 +1881,11 @@
     <w:name w:val="Normal"/>
     <w:qFormat/>
   </w:style>
-  <w:style w:type="paragraph" w:styleId="Heading1">
+  <w:style w:type="paragraph" w:styleId="Ttulo1">
     <w:name w:val="heading 1"/>
     <w:basedOn w:val="Normal"/>
     <w:next w:val="Normal"/>
-    <w:link w:val="Heading1Char"/>
+    <w:link w:val="Ttulo1Char"/>
     <w:uiPriority w:val="9"/>
     <w:qFormat/>
     <w:rsid w:val="002B6DD1"/>
@@ -1924,11 +1902,11 @@
       <w:szCs w:val="40"/>
     </w:rPr>
   </w:style>
-  <w:style w:type="paragraph" w:styleId="Heading2">
+  <w:style w:type="paragraph" w:styleId="Ttulo2">
     <w:name w:val="heading 2"/>
     <w:basedOn w:val="Normal"/>
     <w:next w:val="Normal"/>
-    <w:link w:val="Heading2Char"/>
+    <w:link w:val="Ttulo2Char"/>
     <w:uiPriority w:val="9"/>
     <w:unhideWhenUsed/>
     <w:qFormat/>
@@ -1946,11 +1924,11 @@
       <w:szCs w:val="32"/>
     </w:rPr>
   </w:style>
-  <w:style w:type="paragraph" w:styleId="Heading3">
+  <w:style w:type="paragraph" w:styleId="Ttulo3">
     <w:name w:val="heading 3"/>
     <w:basedOn w:val="Normal"/>
     <w:next w:val="Normal"/>
-    <w:link w:val="Heading3Char"/>
+    <w:link w:val="Ttulo3Char"/>
     <w:uiPriority w:val="9"/>
     <w:semiHidden/>
     <w:unhideWhenUsed/>
@@ -1969,11 +1947,11 @@
       <w:szCs w:val="28"/>
     </w:rPr>
   </w:style>
-  <w:style w:type="paragraph" w:styleId="Heading4">
+  <w:style w:type="paragraph" w:styleId="Ttulo4">
     <w:name w:val="heading 4"/>
     <w:basedOn w:val="Normal"/>
     <w:next w:val="Normal"/>
-    <w:link w:val="Heading4Char"/>
+    <w:link w:val="Ttulo4Char"/>
     <w:uiPriority w:val="9"/>
     <w:semiHidden/>
     <w:unhideWhenUsed/>
@@ -1992,11 +1970,11 @@
       <w:color w:val="0F4761" w:themeColor="accent1" w:themeShade="BF"/>
     </w:rPr>
   </w:style>
-  <w:style w:type="paragraph" w:styleId="Heading5">
+  <w:style w:type="paragraph" w:styleId="Ttulo5">
     <w:name w:val="heading 5"/>
     <w:basedOn w:val="Normal"/>
     <w:next w:val="Normal"/>
-    <w:link w:val="Heading5Char"/>
+    <w:link w:val="Ttulo5Char"/>
     <w:uiPriority w:val="9"/>
     <w:semiHidden/>
     <w:unhideWhenUsed/>
@@ -2013,11 +1991,11 @@
       <w:color w:val="0F4761" w:themeColor="accent1" w:themeShade="BF"/>
     </w:rPr>
   </w:style>
-  <w:style w:type="paragraph" w:styleId="Heading6">
+  <w:style w:type="paragraph" w:styleId="Ttulo6">
     <w:name w:val="heading 6"/>
     <w:basedOn w:val="Normal"/>
     <w:next w:val="Normal"/>
-    <w:link w:val="Heading6Char"/>
+    <w:link w:val="Ttulo6Char"/>
     <w:uiPriority w:val="9"/>
     <w:semiHidden/>
     <w:unhideWhenUsed/>
@@ -2036,11 +2014,11 @@
       <w:color w:val="595959" w:themeColor="text1" w:themeTint="A6"/>
     </w:rPr>
   </w:style>
-  <w:style w:type="paragraph" w:styleId="Heading7">
+  <w:style w:type="paragraph" w:styleId="Ttulo7">
     <w:name w:val="heading 7"/>
     <w:basedOn w:val="Normal"/>
     <w:next w:val="Normal"/>
-    <w:link w:val="Heading7Char"/>
+    <w:link w:val="Ttulo7Char"/>
     <w:uiPriority w:val="9"/>
     <w:semiHidden/>
     <w:unhideWhenUsed/>
@@ -2057,11 +2035,11 @@
       <w:color w:val="595959" w:themeColor="text1" w:themeTint="A6"/>
     </w:rPr>
   </w:style>
-  <w:style w:type="paragraph" w:styleId="Heading8">
+  <w:style w:type="paragraph" w:styleId="Ttulo8">
     <w:name w:val="heading 8"/>
     <w:basedOn w:val="Normal"/>
     <w:next w:val="Normal"/>
-    <w:link w:val="Heading8Char"/>
+    <w:link w:val="Ttulo8Char"/>
     <w:uiPriority w:val="9"/>
     <w:semiHidden/>
     <w:unhideWhenUsed/>
@@ -2080,11 +2058,11 @@
       <w:color w:val="272727" w:themeColor="text1" w:themeTint="D8"/>
     </w:rPr>
   </w:style>
-  <w:style w:type="paragraph" w:styleId="Heading9">
+  <w:style w:type="paragraph" w:styleId="Ttulo9">
     <w:name w:val="heading 9"/>
     <w:basedOn w:val="Normal"/>
     <w:next w:val="Normal"/>
-    <w:link w:val="Heading9Char"/>
+    <w:link w:val="Ttulo9Char"/>
     <w:uiPriority w:val="9"/>
     <w:semiHidden/>
     <w:unhideWhenUsed/>
@@ -2101,13 +2079,13 @@
       <w:color w:val="272727" w:themeColor="text1" w:themeTint="D8"/>
     </w:rPr>
   </w:style>
-  <w:style w:type="character" w:default="1" w:styleId="DefaultParagraphFont">
+  <w:style w:type="character" w:default="1" w:styleId="Fontepargpadro">
     <w:name w:val="Default Paragraph Font"/>
     <w:uiPriority w:val="1"/>
     <w:semiHidden/>
     <w:unhideWhenUsed/>
   </w:style>
-  <w:style w:type="table" w:default="1" w:styleId="TableNormal">
+  <w:style w:type="table" w:default="1" w:styleId="Tabelanormal">
     <w:name w:val="Normal Table"/>
     <w:uiPriority w:val="99"/>
     <w:semiHidden/>
@@ -2122,16 +2100,16 @@
       </w:tblCellMar>
     </w:tblPr>
   </w:style>
-  <w:style w:type="numbering" w:default="1" w:styleId="NoList">
+  <w:style w:type="numbering" w:default="1" w:styleId="Semlista">
     <w:name w:val="No List"/>
     <w:uiPriority w:val="99"/>
     <w:semiHidden/>
     <w:unhideWhenUsed/>
   </w:style>
-  <w:style w:type="character" w:customStyle="1" w:styleId="Heading1Char">
-    <w:name w:val="Heading 1 Char"/>
-    <w:basedOn w:val="DefaultParagraphFont"/>
-    <w:link w:val="Heading1"/>
+  <w:style w:type="character" w:customStyle="1" w:styleId="Ttulo1Char">
+    <w:name w:val="Título 1 Char"/>
+    <w:basedOn w:val="Fontepargpadro"/>
+    <w:link w:val="Ttulo1"/>
     <w:uiPriority w:val="9"/>
     <w:rsid w:val="002B6DD1"/>
     <w:rPr>
@@ -2141,10 +2119,10 @@
       <w:szCs w:val="40"/>
     </w:rPr>
   </w:style>
-  <w:style w:type="character" w:customStyle="1" w:styleId="Heading2Char">
-    <w:name w:val="Heading 2 Char"/>
-    <w:basedOn w:val="DefaultParagraphFont"/>
-    <w:link w:val="Heading2"/>
+  <w:style w:type="character" w:customStyle="1" w:styleId="Ttulo2Char">
+    <w:name w:val="Título 2 Char"/>
+    <w:basedOn w:val="Fontepargpadro"/>
+    <w:link w:val="Ttulo2"/>
     <w:uiPriority w:val="9"/>
     <w:rsid w:val="002B6DD1"/>
     <w:rPr>
@@ -2154,10 +2132,10 @@
       <w:szCs w:val="32"/>
     </w:rPr>
   </w:style>
-  <w:style w:type="character" w:customStyle="1" w:styleId="Heading3Char">
-    <w:name w:val="Heading 3 Char"/>
-    <w:basedOn w:val="DefaultParagraphFont"/>
-    <w:link w:val="Heading3"/>
+  <w:style w:type="character" w:customStyle="1" w:styleId="Ttulo3Char">
+    <w:name w:val="Título 3 Char"/>
+    <w:basedOn w:val="Fontepargpadro"/>
+    <w:link w:val="Ttulo3"/>
     <w:uiPriority w:val="9"/>
     <w:semiHidden/>
     <w:rsid w:val="002B6DD1"/>
@@ -2168,10 +2146,10 @@
       <w:szCs w:val="28"/>
     </w:rPr>
   </w:style>
-  <w:style w:type="character" w:customStyle="1" w:styleId="Heading4Char">
-    <w:name w:val="Heading 4 Char"/>
-    <w:basedOn w:val="DefaultParagraphFont"/>
-    <w:link w:val="Heading4"/>
+  <w:style w:type="character" w:customStyle="1" w:styleId="Ttulo4Char">
+    <w:name w:val="Título 4 Char"/>
+    <w:basedOn w:val="Fontepargpadro"/>
+    <w:link w:val="Ttulo4"/>
     <w:uiPriority w:val="9"/>
     <w:semiHidden/>
     <w:rsid w:val="002B6DD1"/>
@@ -2182,10 +2160,10 @@
       <w:color w:val="0F4761" w:themeColor="accent1" w:themeShade="BF"/>
     </w:rPr>
   </w:style>
-  <w:style w:type="character" w:customStyle="1" w:styleId="Heading5Char">
-    <w:name w:val="Heading 5 Char"/>
-    <w:basedOn w:val="DefaultParagraphFont"/>
-    <w:link w:val="Heading5"/>
+  <w:style w:type="character" w:customStyle="1" w:styleId="Ttulo5Char">
+    <w:name w:val="Título 5 Char"/>
+    <w:basedOn w:val="Fontepargpadro"/>
+    <w:link w:val="Ttulo5"/>
     <w:uiPriority w:val="9"/>
     <w:semiHidden/>
     <w:rsid w:val="002B6DD1"/>
@@ -2194,10 +2172,10 @@
       <w:color w:val="0F4761" w:themeColor="accent1" w:themeShade="BF"/>
     </w:rPr>
   </w:style>
-  <w:style w:type="character" w:customStyle="1" w:styleId="Heading6Char">
-    <w:name w:val="Heading 6 Char"/>
-    <w:basedOn w:val="DefaultParagraphFont"/>
-    <w:link w:val="Heading6"/>
+  <w:style w:type="character" w:customStyle="1" w:styleId="Ttulo6Char">
+    <w:name w:val="Título 6 Char"/>
+    <w:basedOn w:val="Fontepargpadro"/>
+    <w:link w:val="Ttulo6"/>
     <w:uiPriority w:val="9"/>
     <w:semiHidden/>
     <w:rsid w:val="002B6DD1"/>
@@ -2208,10 +2186,10 @@
       <w:color w:val="595959" w:themeColor="text1" w:themeTint="A6"/>
     </w:rPr>
   </w:style>
-  <w:style w:type="character" w:customStyle="1" w:styleId="Heading7Char">
-    <w:name w:val="Heading 7 Char"/>
-    <w:basedOn w:val="DefaultParagraphFont"/>
-    <w:link w:val="Heading7"/>
+  <w:style w:type="character" w:customStyle="1" w:styleId="Ttulo7Char">
+    <w:name w:val="Título 7 Char"/>
+    <w:basedOn w:val="Fontepargpadro"/>
+    <w:link w:val="Ttulo7"/>
     <w:uiPriority w:val="9"/>
     <w:semiHidden/>
     <w:rsid w:val="002B6DD1"/>
@@ -2220,10 +2198,10 @@
       <w:color w:val="595959" w:themeColor="text1" w:themeTint="A6"/>
     </w:rPr>
   </w:style>
-  <w:style w:type="character" w:customStyle="1" w:styleId="Heading8Char">
-    <w:name w:val="Heading 8 Char"/>
-    <w:basedOn w:val="DefaultParagraphFont"/>
-    <w:link w:val="Heading8"/>
+  <w:style w:type="character" w:customStyle="1" w:styleId="Ttulo8Char">
+    <w:name w:val="Título 8 Char"/>
+    <w:basedOn w:val="Fontepargpadro"/>
+    <w:link w:val="Ttulo8"/>
     <w:uiPriority w:val="9"/>
     <w:semiHidden/>
     <w:rsid w:val="002B6DD1"/>
@@ -2234,10 +2212,10 @@
       <w:color w:val="272727" w:themeColor="text1" w:themeTint="D8"/>
     </w:rPr>
   </w:style>
-  <w:style w:type="character" w:customStyle="1" w:styleId="Heading9Char">
-    <w:name w:val="Heading 9 Char"/>
-    <w:basedOn w:val="DefaultParagraphFont"/>
-    <w:link w:val="Heading9"/>
+  <w:style w:type="character" w:customStyle="1" w:styleId="Ttulo9Char">
+    <w:name w:val="Título 9 Char"/>
+    <w:basedOn w:val="Fontepargpadro"/>
+    <w:link w:val="Ttulo9"/>
     <w:uiPriority w:val="9"/>
     <w:semiHidden/>
     <w:rsid w:val="002B6DD1"/>
@@ -2246,11 +2224,11 @@
       <w:color w:val="272727" w:themeColor="text1" w:themeTint="D8"/>
     </w:rPr>
   </w:style>
-  <w:style w:type="paragraph" w:styleId="Title">
+  <w:style w:type="paragraph" w:styleId="Ttulo">
     <w:name w:val="Title"/>
     <w:basedOn w:val="Normal"/>
     <w:next w:val="Normal"/>
-    <w:link w:val="TitleChar"/>
+    <w:link w:val="TtuloChar"/>
     <w:uiPriority w:val="10"/>
     <w:qFormat/>
     <w:rsid w:val="002B6DD1"/>
@@ -2266,10 +2244,10 @@
       <w:szCs w:val="56"/>
     </w:rPr>
   </w:style>
-  <w:style w:type="character" w:customStyle="1" w:styleId="TitleChar">
-    <w:name w:val="Title Char"/>
-    <w:basedOn w:val="DefaultParagraphFont"/>
-    <w:link w:val="Title"/>
+  <w:style w:type="character" w:customStyle="1" w:styleId="TtuloChar">
+    <w:name w:val="Título Char"/>
+    <w:basedOn w:val="Fontepargpadro"/>
+    <w:link w:val="Ttulo"/>
     <w:uiPriority w:val="10"/>
     <w:rsid w:val="002B6DD1"/>
     <w:rPr>
@@ -2280,11 +2258,11 @@
       <w:szCs w:val="56"/>
     </w:rPr>
   </w:style>
-  <w:style w:type="paragraph" w:styleId="Subtitle">
+  <w:style w:type="paragraph" w:styleId="Subttulo">
     <w:name w:val="Subtitle"/>
     <w:basedOn w:val="Normal"/>
     <w:next w:val="Normal"/>
-    <w:link w:val="SubtitleChar"/>
+    <w:link w:val="SubttuloChar"/>
     <w:uiPriority w:val="11"/>
     <w:qFormat/>
     <w:rsid w:val="002B6DD1"/>
@@ -2301,10 +2279,10 @@
       <w:szCs w:val="28"/>
     </w:rPr>
   </w:style>
-  <w:style w:type="character" w:customStyle="1" w:styleId="SubtitleChar">
-    <w:name w:val="Subtitle Char"/>
-    <w:basedOn w:val="DefaultParagraphFont"/>
-    <w:link w:val="Subtitle"/>
+  <w:style w:type="character" w:customStyle="1" w:styleId="SubttuloChar">
+    <w:name w:val="Subtítulo Char"/>
+    <w:basedOn w:val="Fontepargpadro"/>
+    <w:link w:val="Subttulo"/>
     <w:uiPriority w:val="11"/>
     <w:rsid w:val="002B6DD1"/>
     <w:rPr>
@@ -2315,11 +2293,11 @@
       <w:szCs w:val="28"/>
     </w:rPr>
   </w:style>
-  <w:style w:type="paragraph" w:styleId="Quote">
+  <w:style w:type="paragraph" w:styleId="Citao">
     <w:name w:val="Quote"/>
     <w:basedOn w:val="Normal"/>
     <w:next w:val="Normal"/>
-    <w:link w:val="QuoteChar"/>
+    <w:link w:val="CitaoChar"/>
     <w:uiPriority w:val="29"/>
     <w:qFormat/>
     <w:rsid w:val="002B6DD1"/>
@@ -2333,10 +2311,10 @@
       <w:color w:val="404040" w:themeColor="text1" w:themeTint="BF"/>
     </w:rPr>
   </w:style>
-  <w:style w:type="character" w:customStyle="1" w:styleId="QuoteChar">
-    <w:name w:val="Quote Char"/>
-    <w:basedOn w:val="DefaultParagraphFont"/>
-    <w:link w:val="Quote"/>
+  <w:style w:type="character" w:customStyle="1" w:styleId="CitaoChar">
+    <w:name w:val="Citação Char"/>
+    <w:basedOn w:val="Fontepargpadro"/>
+    <w:link w:val="Citao"/>
     <w:uiPriority w:val="29"/>
     <w:rsid w:val="002B6DD1"/>
     <w:rPr>
@@ -2345,7 +2323,7 @@
       <w:color w:val="404040" w:themeColor="text1" w:themeTint="BF"/>
     </w:rPr>
   </w:style>
-  <w:style w:type="paragraph" w:styleId="ListParagraph">
+  <w:style w:type="paragraph" w:styleId="PargrafodaLista">
     <w:name w:val="List Paragraph"/>
     <w:basedOn w:val="Normal"/>
     <w:uiPriority w:val="34"/>
@@ -2356,9 +2334,9 @@
       <w:contextualSpacing/>
     </w:pPr>
   </w:style>
-  <w:style w:type="character" w:styleId="IntenseEmphasis">
+  <w:style w:type="character" w:styleId="nfaseIntensa">
     <w:name w:val="Intense Emphasis"/>
-    <w:basedOn w:val="DefaultParagraphFont"/>
+    <w:basedOn w:val="Fontepargpadro"/>
     <w:uiPriority w:val="21"/>
     <w:qFormat/>
     <w:rsid w:val="002B6DD1"/>
@@ -2368,11 +2346,11 @@
       <w:color w:val="0F4761" w:themeColor="accent1" w:themeShade="BF"/>
     </w:rPr>
   </w:style>
-  <w:style w:type="paragraph" w:styleId="IntenseQuote">
+  <w:style w:type="paragraph" w:styleId="CitaoIntensa">
     <w:name w:val="Intense Quote"/>
     <w:basedOn w:val="Normal"/>
     <w:next w:val="Normal"/>
-    <w:link w:val="IntenseQuoteChar"/>
+    <w:link w:val="CitaoIntensaChar"/>
     <w:uiPriority w:val="30"/>
     <w:qFormat/>
     <w:rsid w:val="002B6DD1"/>
@@ -2391,10 +2369,10 @@
       <w:color w:val="0F4761" w:themeColor="accent1" w:themeShade="BF"/>
     </w:rPr>
   </w:style>
-  <w:style w:type="character" w:customStyle="1" w:styleId="IntenseQuoteChar">
-    <w:name w:val="Intense Quote Char"/>
-    <w:basedOn w:val="DefaultParagraphFont"/>
-    <w:link w:val="IntenseQuote"/>
+  <w:style w:type="character" w:customStyle="1" w:styleId="CitaoIntensaChar">
+    <w:name w:val="Citação Intensa Char"/>
+    <w:basedOn w:val="Fontepargpadro"/>
+    <w:link w:val="CitaoIntensa"/>
     <w:uiPriority w:val="30"/>
     <w:rsid w:val="002B6DD1"/>
     <w:rPr>
@@ -2403,9 +2381,9 @@
       <w:color w:val="0F4761" w:themeColor="accent1" w:themeShade="BF"/>
     </w:rPr>
   </w:style>
-  <w:style w:type="character" w:styleId="IntenseReference">
+  <w:style w:type="character" w:styleId="RefernciaIntensa">
     <w:name w:val="Intense Reference"/>
-    <w:basedOn w:val="DefaultParagraphFont"/>
+    <w:basedOn w:val="Fontepargpadro"/>
     <w:uiPriority w:val="32"/>
     <w:qFormat/>
     <w:rsid w:val="002B6DD1"/>
@@ -2417,9 +2395,9 @@
       <w:spacing w:val="5"/>
     </w:rPr>
   </w:style>
-  <w:style w:type="paragraph" w:styleId="TOCHeading">
+  <w:style w:type="paragraph" w:styleId="CabealhodoSumrio">
     <w:name w:val="TOC Heading"/>
-    <w:basedOn w:val="Heading1"/>
+    <w:basedOn w:val="Ttulo1"/>
     <w:next w:val="Normal"/>
     <w:uiPriority w:val="39"/>
     <w:unhideWhenUsed/>
@@ -2437,7 +2415,7 @@
       <w14:ligatures w14:val="none"/>
     </w:rPr>
   </w:style>
-  <w:style w:type="paragraph" w:styleId="TOC2">
+  <w:style w:type="paragraph" w:styleId="Sumrio2">
     <w:name w:val="toc 2"/>
     <w:basedOn w:val="Normal"/>
     <w:next w:val="Normal"/>
@@ -2458,7 +2436,7 @@
       <w14:ligatures w14:val="none"/>
     </w:rPr>
   </w:style>
-  <w:style w:type="paragraph" w:styleId="TOC1">
+  <w:style w:type="paragraph" w:styleId="Sumrio1">
     <w:name w:val="toc 1"/>
     <w:basedOn w:val="Normal"/>
     <w:next w:val="Normal"/>
@@ -2478,7 +2456,7 @@
       <w14:ligatures w14:val="none"/>
     </w:rPr>
   </w:style>
-  <w:style w:type="paragraph" w:styleId="TOC3">
+  <w:style w:type="paragraph" w:styleId="Sumrio3">
     <w:name w:val="toc 3"/>
     <w:basedOn w:val="Normal"/>
     <w:next w:val="Normal"/>
@@ -2501,7 +2479,7 @@
   </w:style>
   <w:style w:type="character" w:styleId="Hyperlink">
     <w:name w:val="Hyperlink"/>
-    <w:basedOn w:val="DefaultParagraphFont"/>
+    <w:basedOn w:val="Fontepargpadro"/>
     <w:uiPriority w:val="99"/>
     <w:unhideWhenUsed/>
     <w:rsid w:val="00A1382B"/>

</xml_diff>